<commit_message>
some changes in homework
</commit_message>
<xml_diff>
--- a/HW5_Final_Project_Proposal/DAT9 Sample Final Project Outline.docx
+++ b/HW5_Final_Project_Proposal/DAT9 Sample Final Project Outline.docx
@@ -109,67 +109,51 @@
           <w:sz w:val="28"/>
           <w:sz-cs w:val="28"/>
         </w:rPr>
-        <w:t xml:space="preserve">The goal is  to find what are important factors that favor the academic success of children who start with low English proficiency, in middle school at first, and maybe also the other sections.</w:t>
-      </w:r>
-    </w:p>
-    <w:p>
-      <w:pPr/>
-      <w:r>
-        <w:rPr>
-          <w:rFonts w:ascii="Times" w:hAnsi="Times" w:cs="Times"/>
-          <w:sz w:val="28"/>
-          <w:sz-cs w:val="28"/>
-        </w:rPr>
-        <w:t xml:space="preserve">Here are the steps given by him:</w:t>
-      </w:r>
-    </w:p>
-    <w:p>
-      <w:pPr/>
-      <w:r>
-        <w:rPr>
-          <w:rFonts w:ascii="Times" w:hAnsi="Times" w:cs="Times"/>
-          <w:sz w:val="28"/>
-          <w:sz-cs w:val="28"/>
-        </w:rPr>
-        <w:t xml:space="preserve">Study the methods used to create the peer groups (explained in </w:t>
-      </w:r>
-      <w:r>
-        <w:rPr>
-          <w:rFonts w:ascii="Times" w:hAnsi="Times" w:cs="Times"/>
-          <w:sz w:val="28"/>
-          <w:sz-cs w:val="28"/>
-        </w:rPr>
-        <w:t xml:space="preserve">http://schools.nyc.gov/NR/rdonlyres/7B6EEB8B-D0E8-432B-9BF6-3E374958EA70/0/EducatorGuide_EMS_20131118.pdf</w:t>
-      </w:r>
-      <w:r>
-        <w:rPr>
-          <w:rFonts w:ascii="Times" w:hAnsi="Times" w:cs="Times"/>
-          <w:sz w:val="28"/>
-          <w:sz-cs w:val="28"/>
-        </w:rPr>
-        <w:t xml:space="preserve">_</w:t>
-      </w:r>
-    </w:p>
-    <w:p>
-      <w:pPr/>
-      <w:r>
-        <w:rPr>
-          <w:rFonts w:ascii="Times" w:hAnsi="Times" w:cs="Times"/>
-          <w:sz w:val="28"/>
-          <w:sz-cs w:val="28"/>
-        </w:rPr>
-        <w:t xml:space="preserve"/>
-      </w:r>
-    </w:p>
-    <w:p>
-      <w:pPr/>
-      <w:r>
-        <w:rPr>
-          <w:rFonts w:ascii="Times" w:hAnsi="Times" w:cs="Times"/>
-          <w:sz w:val="28"/>
-          <w:sz-cs w:val="28"/>
-        </w:rPr>
-        <w:t xml:space="preserve">From a dataset of NYC (</w:t>
+        <w:t xml:space="preserve">The goal is  to study school peers groups in NYCDOE and from that determine what seem to be the factors that favor best results and well being and growth of the students.</w:t>
+      </w:r>
+    </w:p>
+    <w:p>
+      <w:pPr/>
+      <w:r>
+        <w:rPr>
+          <w:rFonts w:ascii="Times" w:hAnsi="Times" w:cs="Times"/>
+          <w:sz w:val="28"/>
+          <w:sz-cs w:val="28"/>
+        </w:rPr>
+        <w:t xml:space="preserve">Here are the steps given f</w:t>
+      </w:r>
+    </w:p>
+    <w:p>
+      <w:pPr/>
+      <w:r>
+        <w:rPr>
+          <w:rFonts w:ascii="Times" w:hAnsi="Times" w:cs="Times"/>
+          <w:sz w:val="28"/>
+          <w:sz-cs w:val="28"/>
+        </w:rPr>
+        <w:t xml:space="preserve">Study the methods used to create the peer groups (explained in http://schools.nyc.gov/NR/rdonlyres/7B6EEB8B-D0E8-432B-9BF6-3E374958EA70/0/EducatorGuide_EMS_20131118.pdf_</w:t>
+      </w:r>
+    </w:p>
+    <w:p>
+      <w:pPr/>
+      <w:r>
+        <w:rPr>
+          <w:rFonts w:ascii="Times" w:hAnsi="Times" w:cs="Times"/>
+          <w:sz w:val="28"/>
+          <w:sz-cs w:val="28"/>
+        </w:rPr>
+        <w:t xml:space="preserve"/>
+      </w:r>
+    </w:p>
+    <w:p>
+      <w:pPr/>
+      <w:r>
+        <w:rPr>
+          <w:rFonts w:ascii="Times" w:hAnsi="Times" w:cs="Times"/>
+          <w:sz w:val="28"/>
+          <w:sz-cs w:val="28"/>
+        </w:rPr>
+        <w:t xml:space="preserve">From the following datasets of NYC (</w:t>
       </w:r>
       <w:r>
         <w:rPr>
@@ -178,16 +162,7 @@
           <w:sz-cs w:val="28"/>
           <w:color w:val="2867AD"/>
         </w:rPr>
-        <w:t xml:space="preserve">http://schools.nyc.gov/Accountability/data/default.htm</w:t>
-      </w:r>
-      <w:r>
-        <w:rPr>
-          <w:rFonts w:ascii="Helvetica" w:hAnsi="Helvetica" w:cs="Helvetica"/>
-          <w:sz w:val="28"/>
-          <w:sz-cs w:val="28"/>
-          <w:color w:val="2867AD"/>
-        </w:rPr>
-        <w:t xml:space="preserve">)</w:t>
+        <w:t xml:space="preserve">http://schools.nyc.gov/Accountability/data/default.htm)</w:t>
       </w:r>
       <w:r>
         <w:rPr>
@@ -347,7 +322,72 @@
     </w:p>
     <w:p>
       <w:pPr>
-        <w:ind w:left="720" w:first-line="-720"/>
+        <w:ind w:left="720"/>
+      </w:pPr>
+      <w:r>
+        <w:rPr>
+          <w:rFonts w:ascii="Times" w:hAnsi="Times" w:cs="Times"/>
+          <w:sz w:val="24"/>
+          <w:sz-cs w:val="24"/>
+        </w:rPr>
+        <w:t xml:space="preserve"/>
+        <w:tab/>
+        <w:t xml:space="preserve">•        I will be using several datasets accessed from the following web page</w:t>
+      </w:r>
+    </w:p>
+    <w:p>
+      <w:pPr>
+        <w:ind w:left="720"/>
+      </w:pPr>
+      <w:r>
+        <w:rPr>
+          <w:rFonts w:ascii="Helvetica" w:hAnsi="Helvetica" w:cs="Helvetica"/>
+          <w:sz w:val="28"/>
+          <w:sz-cs w:val="28"/>
+          <w:color w:val="2867AD"/>
+        </w:rPr>
+        <w:t xml:space="preserve">http://schools.nyc.gov/Accountability/data/default.htm</w:t>
+      </w:r>
+      <w:r>
+        <w:rPr>
+          <w:rFonts w:ascii="Times" w:hAnsi="Times" w:cs="Times"/>
+          <w:sz w:val="24"/>
+          <w:sz-cs w:val="24"/>
+        </w:rPr>
+        <w:t xml:space="preserve"/>
+      </w:r>
+    </w:p>
+    <w:p>
+      <w:pPr>
+        <w:ind w:left="720"/>
+      </w:pPr>
+      <w:r>
+        <w:rPr>
+          <w:rFonts w:ascii="Times" w:hAnsi="Times" w:cs="Times"/>
+          <w:sz w:val="24"/>
+          <w:sz-cs w:val="24"/>
+        </w:rPr>
+        <w:t xml:space="preserve"/>
+        <w:tab/>
+        <w:t xml:space="preserve">•        I will access the data through the site, but I am not sure how to retrieve it and build by dataset. </w:t>
+      </w:r>
+    </w:p>
+    <w:p>
+      <w:pPr>
+        <w:ind w:left="720"/>
+      </w:pPr>
+      <w:r>
+        <w:rPr>
+          <w:rFonts w:ascii="Times" w:hAnsi="Times" w:cs="Times"/>
+          <w:sz w:val="24"/>
+          <w:sz-cs w:val="24"/>
+        </w:rPr>
+        <w:t xml:space="preserve"> The extension for some of the files are xlxs and I haven't found how to convert them yet. </w:t>
+      </w:r>
+    </w:p>
+    <w:p>
+      <w:pPr>
+        <w:ind w:left="720"/>
       </w:pPr>
       <w:r>
         <w:rPr>
@@ -359,29 +399,27 @@
         <w:tab/>
         <w:t xml:space="preserve">•</w:t>
         <w:tab/>
-        <w:t xml:space="preserve">What dataset will you be using for your project?</w:t>
-      </w:r>
-      <w:r>
-        <w:rPr>
-          <w:rFonts w:ascii="Helvetica" w:hAnsi="Helvetica" w:cs="Helvetica"/>
-          <w:sz w:val="28"/>
-          <w:sz-cs w:val="28"/>
-          <w:color w:val="2867AD"/>
-        </w:rPr>
-        <w:t xml:space="preserve">http://schools.nyc.gov/Accountability/data/default.htm</w:t>
-      </w:r>
-      <w:r>
-        <w:rPr>
-          <w:rFonts w:ascii="Times" w:hAnsi="Times" w:cs="Times"/>
-          <w:sz w:val="24"/>
-          <w:sz-cs w:val="24"/>
-        </w:rPr>
-        <w:t xml:space="preserve"/>
+        <w:t xml:space="preserve">The features available in the dataset are school number, school name, level, progress report, progress grade, environment category score, performance category score, progress category score, percentage of English language learners… </w:t>
       </w:r>
     </w:p>
     <w:p>
       <w:pPr>
-        <w:ind w:left="720" w:first-line="-720"/>
+        <w:ind w:left="720"/>
+      </w:pPr>
+      <w:r>
+        <w:rPr>
+          <w:rFonts w:ascii="Times" w:hAnsi="Times" w:cs="Times"/>
+          <w:sz w:val="24"/>
+          <w:sz-cs w:val="24"/>
+        </w:rPr>
+        <w:t xml:space="preserve"/>
+        <w:tab/>
+        <w:t xml:space="preserve">•           I will start used KNN method to train de data set to try to find peer groups and what the relevant features are for success </w:t>
+      </w:r>
+    </w:p>
+    <w:p>
+      <w:pPr>
+        <w:ind w:left="720"/>
       </w:pPr>
       <w:r>
         <w:rPr>
@@ -393,58 +431,7 @@
         <w:tab/>
         <w:t xml:space="preserve">•</w:t>
         <w:tab/>
-        <w:t xml:space="preserve">How will you access this data? API? Scraping? Other? Through the site, I will use Kimono lab or download the data if I can. </w:t>
-      </w:r>
-    </w:p>
-    <w:p>
-      <w:pPr>
-        <w:ind w:left="720" w:first-line="-720"/>
-      </w:pPr>
-      <w:r>
-        <w:rPr>
-          <w:rFonts w:ascii="Times" w:hAnsi="Times" w:cs="Times"/>
-          <w:sz w:val="24"/>
-          <w:sz-cs w:val="24"/>
-        </w:rPr>
-        <w:t xml:space="preserve"/>
-        <w:tab/>
-        <w:t xml:space="preserve">•</w:t>
-        <w:tab/>
-        <w:t xml:space="preserve">What sort of information is in the dataset? In other words, what features are available? A lot of different evaluation results of evaluation taken schools in NY City</w:t>
-      </w:r>
-    </w:p>
-    <w:p>
-      <w:pPr>
-        <w:ind w:left="720" w:first-line="-720"/>
-      </w:pPr>
-      <w:r>
-        <w:rPr>
-          <w:rFonts w:ascii="Times" w:hAnsi="Times" w:cs="Times"/>
-          <w:sz w:val="24"/>
-          <w:sz-cs w:val="24"/>
-        </w:rPr>
-        <w:t xml:space="preserve"/>
-        <w:tab/>
-        <w:t xml:space="preserve">•</w:t>
-        <w:tab/>
-        <w:t xml:space="preserve">How will you turn that data into a training set? (If using a supervised approach) I will start with Knn methods from sklearn</w:t>
-      </w:r>
-    </w:p>
-    <w:p>
-      <w:pPr>
-        <w:ind w:left="720" w:first-line="-720"/>
-      </w:pPr>
-      <w:r>
-        <w:rPr>
-          <w:rFonts w:ascii="Times" w:hAnsi="Times" w:cs="Times"/>
-          <w:sz w:val="24"/>
-          <w:sz-cs w:val="24"/>
-        </w:rPr>
-        <w:t xml:space="preserve"/>
-        <w:tab/>
-        <w:t xml:space="preserve">•</w:t>
-        <w:tab/>
-        <w:t xml:space="preserve">How do you anticipate processing that data to get it into a form to use for your modeling? Not sure yet</w:t>
+        <w:t xml:space="preserve">To process the data, I will have to build one dataset out of the datasets I have, and in this dataset, I have to make change the letter scores into number scores</w:t>
       </w:r>
     </w:p>
     <w:p>
@@ -488,62 +475,29 @@
           <w:sz w:val="28"/>
           <w:sz-cs w:val="28"/>
         </w:rPr>
-        <w:t xml:space="preserve"/>
-      </w:r>
-    </w:p>
-    <w:p>
-      <w:pPr/>
-      <w:r>
-        <w:rPr>
-          <w:rFonts w:ascii="Times" w:hAnsi="Times" w:cs="Times"/>
-          <w:sz w:val="24"/>
-          <w:sz-cs w:val="24"/>
-        </w:rPr>
-        <w:t xml:space="preserve">What is your hypothesis? In other words, what do you hope to predict or otherwise learn as the outcome of your project?</w:t>
-      </w:r>
-    </w:p>
-    <w:p>
-      <w:pPr/>
-      <w:r>
-        <w:rPr>
-          <w:rFonts w:ascii="Times" w:hAnsi="Times" w:cs="Times"/>
-          <w:sz w:val="24"/>
-          <w:sz-cs w:val="24"/>
-        </w:rPr>
-        <w:t xml:space="preserve">The goal is to evaluate what factors seem to play an important role in improving the students who are ELA students, which means that they are not proficient in English</w:t>
-      </w:r>
-    </w:p>
-    <w:p>
-      <w:pPr/>
-      <w:r>
-        <w:rPr>
-          <w:rFonts w:ascii="Times" w:hAnsi="Times" w:cs="Times"/>
-          <w:sz w:val="24"/>
-          <w:sz-cs w:val="24"/>
-        </w:rPr>
-        <w:t xml:space="preserve"/>
-      </w:r>
-    </w:p>
-    <w:p>
-      <w:pPr/>
-      <w:r>
-        <w:rPr>
-          <w:rFonts w:ascii="Times" w:hAnsi="Times" w:cs="Times"/>
-          <w:sz w:val="24"/>
-          <w:sz-cs w:val="24"/>
-        </w:rPr>
-        <w:t xml:space="preserve">What are some of the features you might use?</w:t>
-      </w:r>
-    </w:p>
-    <w:p>
-      <w:pPr/>
-      <w:r>
-        <w:rPr>
-          <w:rFonts w:ascii="Times" w:hAnsi="Times" w:cs="Times"/>
-          <w:sz w:val="24"/>
-          <w:sz-cs w:val="24"/>
-        </w:rPr>
-        <w:t xml:space="preserve"/>
+        <w:t xml:space="preserve">I don't have any hypothesis yet since I am at the very beginning of the project</w:t>
+      </w:r>
+    </w:p>
+    <w:p>
+      <w:pPr/>
+      <w:r>
+        <w:rPr>
+          <w:rFonts w:ascii="Times" w:hAnsi="Times" w:cs="Times"/>
+          <w:sz w:val="24"/>
+          <w:sz-cs w:val="24"/>
+        </w:rPr>
+        <w:t xml:space="preserve"/>
+      </w:r>
+    </w:p>
+    <w:p>
+      <w:pPr/>
+      <w:r>
+        <w:rPr>
+          <w:rFonts w:ascii="Times" w:hAnsi="Times" w:cs="Times"/>
+          <w:sz w:val="24"/>
+          <w:sz-cs w:val="24"/>
+        </w:rPr>
+        <w:t xml:space="preserve">The goal is to evaluate what factors seem to play an important role in the success of students (success not being only evaluated by their grades).</w:t>
       </w:r>
     </w:p>
     <w:p>

</xml_diff>